<commit_message>
Projekt fertig und benotet
</commit_message>
<xml_diff>
--- a/BoxOffice_Pflichtenheft.docx
+++ b/BoxOffice_Pflichtenheft.docx
@@ -7,7 +7,15 @@
         <w:pStyle w:val="berschrift1"/>
       </w:pPr>
       <w:r>
-        <w:t>Pflichtenheft – BoxOffice (SWP-Projekt)</w:t>
+        <w:t xml:space="preserve">Pflichtenheft – </w:t>
+      </w:r>
+      <w:proofErr w:type="spellStart"/>
+      <w:r>
+        <w:t>BoxOffice</w:t>
+      </w:r>
+      <w:proofErr w:type="spellEnd"/>
+      <w:r>
+        <w:t xml:space="preserve"> (SWP-Projekt)</w:t>
       </w:r>
     </w:p>
     <w:p>
@@ -76,7 +84,15 @@
     </w:p>
     <w:p>
       <w:r>
-        <w:t>In diesem Projekt werden Umsätze von Kinofilmen (weltweit, inländisch, ausländisch) von der offiziellen BoxOffice-Webseite (</w:t>
+        <w:t xml:space="preserve">In diesem Projekt werden Umsätze von Kinofilmen (weltweit, inländisch, ausländisch) von der offiziellen </w:t>
+      </w:r>
+      <w:proofErr w:type="spellStart"/>
+      <w:r>
+        <w:t>BoxOffice</w:t>
+      </w:r>
+      <w:proofErr w:type="spellEnd"/>
+      <w:r>
+        <w:t>-Webseite (</w:t>
       </w:r>
       <w:hyperlink r:id="rId7" w:history="1">
         <w:r>
@@ -87,7 +103,15 @@
         </w:r>
       </w:hyperlink>
       <w:r>
-        <w:t>) gescraped und anschließend im Programm verarbeitet. Die verarbeiteten Daten werden dann visualisiert.</w:t>
+        <w:t xml:space="preserve">) </w:t>
+      </w:r>
+      <w:proofErr w:type="spellStart"/>
+      <w:r>
+        <w:t>gescraped</w:t>
+      </w:r>
+      <w:proofErr w:type="spellEnd"/>
+      <w:r>
+        <w:t xml:space="preserve"> und anschließend im Programm verarbeitet. Die verarbeiteten Daten werden dann visualisiert.</w:t>
       </w:r>
     </w:p>
     <w:p>
@@ -106,8 +130,13 @@
           <w:numId w:val="3"/>
         </w:numPr>
       </w:pPr>
-      <w:r>
-        <w:t>Eclipse als Java-IDE</w:t>
+      <w:proofErr w:type="spellStart"/>
+      <w:r>
+        <w:t>Eclipse</w:t>
+      </w:r>
+      <w:proofErr w:type="spellEnd"/>
+      <w:r>
+        <w:t xml:space="preserve"> als Java-IDE</w:t>
       </w:r>
     </w:p>
     <w:p>
@@ -119,11 +148,21 @@
         </w:numPr>
       </w:pPr>
       <w:r>
-        <w:t xml:space="preserve">die Library Jsoup für das </w:t>
-      </w:r>
+        <w:t xml:space="preserve">die Library </w:t>
+      </w:r>
+      <w:proofErr w:type="spellStart"/>
+      <w:r>
+        <w:t>Jsoup</w:t>
+      </w:r>
+      <w:proofErr w:type="spellEnd"/>
+      <w:r>
+        <w:t xml:space="preserve"> für das </w:t>
+      </w:r>
+      <w:proofErr w:type="spellStart"/>
       <w:r>
         <w:t>Webscraping</w:t>
       </w:r>
+      <w:proofErr w:type="spellEnd"/>
     </w:p>
     <w:p>
       <w:pPr>
@@ -159,7 +198,15 @@
     </w:p>
     <w:p>
       <w:r>
-        <w:t>Bis zum 18.03 soll es möglich sein die Daten von der Webseite zu scrapen.</w:t>
+        <w:t xml:space="preserve">Bis zum 18.03 soll es möglich sein die Daten von der Webseite zu </w:t>
+      </w:r>
+      <w:proofErr w:type="spellStart"/>
+      <w:r>
+        <w:t>scrapen</w:t>
+      </w:r>
+      <w:proofErr w:type="spellEnd"/>
+      <w:r>
+        <w:t>.</w:t>
       </w:r>
     </w:p>
     <w:p>
@@ -172,8 +219,150 @@
         <w:t>Am 29.04 soll der momentane Fortschritt des Projekts vorgezeigt werden.</w:t>
       </w:r>
     </w:p>
+    <w:p>
+      <w:r>
+        <w:t>24.06.: Abgabe des Projekts + Benotung</w:t>
+      </w:r>
+    </w:p>
+    <w:p>
+      <w:pPr>
+        <w:pStyle w:val="berschrift2"/>
+      </w:pPr>
+      <w:r>
+        <w:t>Lösung</w:t>
+      </w:r>
+    </w:p>
+    <w:p>
+      <w:r>
+        <w:t xml:space="preserve">Mittels </w:t>
+      </w:r>
+      <w:proofErr w:type="spellStart"/>
+      <w:r>
+        <w:t>Jsoup</w:t>
+      </w:r>
+      <w:proofErr w:type="spellEnd"/>
+      <w:r>
+        <w:t xml:space="preserve"> wurden, die Film</w:t>
+      </w:r>
+      <w:r>
+        <w:t>titel</w:t>
+      </w:r>
+      <w:r>
+        <w:t xml:space="preserve">, die Einkommen (inländisch/ausländisch) und dessen prozentueller Wert der Kinofilme aus der offiziellen </w:t>
+      </w:r>
+      <w:proofErr w:type="spellStart"/>
+      <w:r>
+        <w:t>BoxOfficeMojo</w:t>
+      </w:r>
+      <w:proofErr w:type="spellEnd"/>
+      <w:r>
+        <w:t xml:space="preserve">-Homepage </w:t>
+      </w:r>
+      <w:r>
+        <w:t xml:space="preserve">für jedes Jahr bis 2020 </w:t>
+      </w:r>
+      <w:proofErr w:type="spellStart"/>
+      <w:r>
+        <w:t>gescraped</w:t>
+      </w:r>
+      <w:proofErr w:type="spellEnd"/>
+      <w:r>
+        <w:t>.</w:t>
+      </w:r>
+      <w:r>
+        <w:t xml:space="preserve"> Das Startjahr kann durch einen Parameter angegeben werden (&gt;= 1977).</w:t>
+      </w:r>
+    </w:p>
+    <w:p>
+      <w:r>
+        <w:t xml:space="preserve">Weiterhin wurden die Daten formatiert und in den passenden Datentyp </w:t>
+      </w:r>
+      <w:proofErr w:type="spellStart"/>
+      <w:r>
+        <w:t>gecasted</w:t>
+      </w:r>
+      <w:proofErr w:type="spellEnd"/>
+      <w:r>
+        <w:t>. Pro Jahr (Objekte) werden alle Werte in eigene Arrays gespeichert. Die Werte eines Kinofilms können somit mittels Index aufgerufen werden.</w:t>
+      </w:r>
+    </w:p>
+    <w:p>
+      <w:r>
+        <w:rPr>
+          <w:noProof/>
+        </w:rPr>
+        <w:drawing>
+          <wp:anchor distT="0" distB="0" distL="114300" distR="114300" simplePos="0" relativeHeight="251658240" behindDoc="0" locked="0" layoutInCell="1" allowOverlap="1" wp14:anchorId="1BAA2A41" wp14:editId="16F220BC">
+            <wp:simplePos x="0" y="0"/>
+            <wp:positionH relativeFrom="column">
+              <wp:posOffset>250825</wp:posOffset>
+            </wp:positionH>
+            <wp:positionV relativeFrom="paragraph">
+              <wp:posOffset>377825</wp:posOffset>
+            </wp:positionV>
+            <wp:extent cx="5112521" cy="2133600"/>
+            <wp:effectExtent l="0" t="0" r="0" b="0"/>
+            <wp:wrapNone/>
+            <wp:docPr id="1" name="Grafik 1"/>
+            <wp:cNvGraphicFramePr>
+              <a:graphicFrameLocks xmlns:a="http://schemas.openxmlformats.org/drawingml/2006/main" noChangeAspect="1"/>
+            </wp:cNvGraphicFramePr>
+            <a:graphic xmlns:a="http://schemas.openxmlformats.org/drawingml/2006/main">
+              <a:graphicData uri="http://schemas.openxmlformats.org/drawingml/2006/picture">
+                <pic:pic xmlns:pic="http://schemas.openxmlformats.org/drawingml/2006/picture">
+                  <pic:nvPicPr>
+                    <pic:cNvPr id="1" name=""/>
+                    <pic:cNvPicPr/>
+                  </pic:nvPicPr>
+                  <pic:blipFill>
+                    <a:blip r:embed="rId8">
+                      <a:extLst>
+                        <a:ext uri="{28A0092B-C50C-407E-A947-70E740481C1C}">
+                          <a14:useLocalDpi xmlns:a14="http://schemas.microsoft.com/office/drawing/2010/main" val="0"/>
+                        </a:ext>
+                      </a:extLst>
+                    </a:blip>
+                    <a:stretch>
+                      <a:fillRect/>
+                    </a:stretch>
+                  </pic:blipFill>
+                  <pic:spPr>
+                    <a:xfrm>
+                      <a:off x="0" y="0"/>
+                      <a:ext cx="5112521" cy="2133600"/>
+                    </a:xfrm>
+                    <a:prstGeom prst="rect">
+                      <a:avLst/>
+                    </a:prstGeom>
+                  </pic:spPr>
+                </pic:pic>
+              </a:graphicData>
+            </a:graphic>
+            <wp14:sizeRelH relativeFrom="page">
+              <wp14:pctWidth>0</wp14:pctWidth>
+            </wp14:sizeRelH>
+            <wp14:sizeRelV relativeFrom="page">
+              <wp14:pctHeight>0</wp14:pctHeight>
+            </wp14:sizeRelV>
+          </wp:anchor>
+        </w:drawing>
+      </w:r>
+      <w:r>
+        <w:t xml:space="preserve">Aus den gegebenen Arrays lassen sich das Durchschnittseinkommen und das summierte Einkommen pro Jahr </w:t>
+      </w:r>
+      <w:r>
+        <w:t xml:space="preserve">in $ </w:t>
+      </w:r>
+      <w:r>
+        <w:t>mittels JavaFX in zwei Liniendiagrammen darstellen</w:t>
+      </w:r>
+      <w:r>
+        <w:t>.</w:t>
+      </w:r>
+    </w:p>
+    <w:p/>
     <w:sectPr>
-      <w:headerReference w:type="default" r:id="rId8"/>
+      <w:headerReference w:type="default" r:id="rId9"/>
       <w:pgSz w:w="11906" w:h="16838"/>
       <w:pgMar w:top="1417" w:right="1417" w:bottom="1134" w:left="1417" w:header="708" w:footer="708" w:gutter="0"/>
       <w:cols w:space="708"/>

</xml_diff>